<commit_message>
Cambios en el diagrama de flujo de la base de datos
</commit_message>
<xml_diff>
--- a/DOCUMENTACIÓN/Proyecto Restaurante 2025-2026.docx
+++ b/DOCUMENTACIÓN/Proyecto Restaurante 2025-2026.docx
@@ -102,16 +102,16 @@
       <w:pPr>
         <w:pStyle w:val="Heading1"/>
       </w:pPr>
-      <w:bookmarkStart w:name="_Toc1508198277" w:id="861675958"/>
+      <w:bookmarkStart w:name="_Toc1176824782" w:id="1431955889"/>
       <w:r>
         <w:rPr/>
         <w:t>Índice</w:t>
       </w:r>
-      <w:bookmarkEnd w:id="861675958"/>
+      <w:bookmarkEnd w:id="1431955889"/>
     </w:p>
     <w:sdt>
       <w:sdtPr>
-        <w:id w:val="2040537888"/>
+        <w:id w:val="861330692"/>
         <w:docPartObj>
           <w:docPartGallery w:val="Table of Contents"/>
           <w:docPartUnique/>
@@ -138,7 +138,7 @@
           <w:r>
             <w:fldChar w:fldCharType="separate"/>
           </w:r>
-          <w:hyperlink w:anchor="_Toc1508198277">
+          <w:hyperlink w:anchor="_Toc1176824782">
             <w:r>
               <w:rPr>
                 <w:rStyle w:val="Hyperlink"/>
@@ -152,7 +152,7 @@
               <w:fldChar w:fldCharType="begin"/>
             </w:r>
             <w:r>
-              <w:instrText xml:space="preserve">PAGEREF _Toc1508198277 \h</w:instrText>
+              <w:instrText xml:space="preserve">PAGEREF _Toc1176824782 \h</w:instrText>
             </w:r>
             <w:r>
               <w:fldChar w:fldCharType="separate"/>
@@ -179,7 +179,7 @@
               <w:rStyle w:val="Hyperlink"/>
             </w:rPr>
           </w:pPr>
-          <w:hyperlink w:anchor="_Toc167332873">
+          <w:hyperlink w:anchor="_Toc1341115321">
             <w:r>
               <w:rPr>
                 <w:rStyle w:val="Hyperlink"/>
@@ -193,7 +193,7 @@
               <w:fldChar w:fldCharType="begin"/>
             </w:r>
             <w:r>
-              <w:instrText xml:space="preserve">PAGEREF _Toc167332873 \h</w:instrText>
+              <w:instrText xml:space="preserve">PAGEREF _Toc1341115321 \h</w:instrText>
             </w:r>
             <w:r>
               <w:fldChar w:fldCharType="separate"/>
@@ -238,12 +238,12 @@
       <w:pPr>
         <w:pStyle w:val="Heading1"/>
       </w:pPr>
-      <w:bookmarkStart w:name="_Toc167332873" w:id="1486828484"/>
+      <w:bookmarkStart w:name="_Toc1341115321" w:id="2067577795"/>
       <w:r>
         <w:rPr/>
         <w:t>Diagrama de flujo</w:t>
       </w:r>
-      <w:bookmarkEnd w:id="1486828484"/>
+      <w:bookmarkEnd w:id="2067577795"/>
     </w:p>
     <w:p>
       <w:pPr>
@@ -251,10 +251,10 @@
       </w:pPr>
       <w:r>
         <w:drawing>
-          <wp:inline wp14:editId="704CDCFD" wp14:anchorId="3033C53B">
-            <wp:extent cx="5724525" cy="5457825"/>
+          <wp:inline wp14:editId="4199B7BB" wp14:anchorId="2FE59207">
+            <wp:extent cx="5724525" cy="3790950"/>
             <wp:effectExtent l="0" t="0" r="0" b="0"/>
-            <wp:docPr id="933465809" name="drawing"/>
+            <wp:docPr id="1454902180" name="drawing"/>
             <wp:cNvGraphicFramePr>
               <a:graphicFrameLocks noChangeAspect="1"/>
             </wp:cNvGraphicFramePr>
@@ -262,11 +262,11 @@
               <a:graphicData xmlns:a="http://schemas.openxmlformats.org/drawingml/2006/main" uri="http://schemas.openxmlformats.org/drawingml/2006/picture">
                 <pic:pic xmlns:pic="http://schemas.openxmlformats.org/drawingml/2006/picture">
                   <pic:nvPicPr>
-                    <pic:cNvPr id="933465809" name=""/>
+                    <pic:cNvPr id="1454902180" name=""/>
                     <pic:cNvPicPr/>
                   </pic:nvPicPr>
                   <pic:blipFill>
-                    <a:blip xmlns:r="http://schemas.openxmlformats.org/officeDocument/2006/relationships" r:embed="rId1805285957">
+                    <a:blip xmlns:r="http://schemas.openxmlformats.org/officeDocument/2006/relationships" r:embed="rId184395725">
                       <a:extLst>
                         <a:ext xmlns:a="http://schemas.openxmlformats.org/drawingml/2006/main" uri="{28A0092B-C50C-407E-A947-70E740481C1C}">
                           <a14:useLocalDpi xmlns:a14="http://schemas.microsoft.com/office/drawing/2010/main" val="0"/>
@@ -280,7 +280,7 @@
                   <pic:spPr>
                     <a:xfrm>
                       <a:off x="0" y="0"/>
-                      <a:ext cx="5724525" cy="5457825"/>
+                      <a:ext cx="5724525" cy="3790950"/>
                     </a:xfrm>
                     <a:prstGeom prst="rect">
                       <a:avLst/>

</xml_diff>

<commit_message>
Creación de tablas en la Base de Datos
</commit_message>
<xml_diff>
--- a/DOCUMENTACIÓN/Proyecto Restaurante 2025-2026.docx
+++ b/DOCUMENTACIÓN/Proyecto Restaurante 2025-2026.docx
@@ -101,17 +101,22 @@
     <w:p>
       <w:pPr>
         <w:pStyle w:val="Heading1"/>
-      </w:pPr>
-      <w:bookmarkStart w:name="_Toc1176824782" w:id="1431955889"/>
+        <w:rPr>
+          <w:u w:val="single"/>
+        </w:rPr>
+      </w:pPr>
+      <w:bookmarkStart w:name="_Toc837963471" w:id="591057649"/>
       <w:r>
-        <w:rPr/>
+        <w:rPr>
+          <w:u w:val="single"/>
+        </w:rPr>
         <w:t>Índice</w:t>
       </w:r>
-      <w:bookmarkEnd w:id="1431955889"/>
+      <w:bookmarkEnd w:id="591057649"/>
     </w:p>
     <w:sdt>
       <w:sdtPr>
-        <w:id w:val="861330692"/>
+        <w:id w:val="598565567"/>
         <w:docPartObj>
           <w:docPartGallery w:val="Table of Contents"/>
           <w:docPartUnique/>
@@ -138,7 +143,7 @@
           <w:r>
             <w:fldChar w:fldCharType="separate"/>
           </w:r>
-          <w:hyperlink w:anchor="_Toc1176824782">
+          <w:hyperlink w:anchor="_Toc837963471">
             <w:r>
               <w:rPr>
                 <w:rStyle w:val="Hyperlink"/>
@@ -152,7 +157,7 @@
               <w:fldChar w:fldCharType="begin"/>
             </w:r>
             <w:r>
-              <w:instrText xml:space="preserve">PAGEREF _Toc1176824782 \h</w:instrText>
+              <w:instrText xml:space="preserve">PAGEREF _Toc837963471 \h</w:instrText>
             </w:r>
             <w:r>
               <w:fldChar w:fldCharType="separate"/>
@@ -179,7 +184,7 @@
               <w:rStyle w:val="Hyperlink"/>
             </w:rPr>
           </w:pPr>
-          <w:hyperlink w:anchor="_Toc1341115321">
+          <w:hyperlink w:anchor="_Toc1049949529">
             <w:r>
               <w:rPr>
                 <w:rStyle w:val="Hyperlink"/>
@@ -193,7 +198,7 @@
               <w:fldChar w:fldCharType="begin"/>
             </w:r>
             <w:r>
-              <w:instrText xml:space="preserve">PAGEREF _Toc1341115321 \h</w:instrText>
+              <w:instrText xml:space="preserve">PAGEREF _Toc1049949529 \h</w:instrText>
             </w:r>
             <w:r>
               <w:fldChar w:fldCharType="separate"/>
@@ -203,6 +208,47 @@
                 <w:rStyle w:val="Hyperlink"/>
               </w:rPr>
               <w:t>2</w:t>
+            </w:r>
+            <w:r>
+              <w:fldChar w:fldCharType="end"/>
+            </w:r>
+          </w:hyperlink>
+        </w:p>
+        <w:p>
+          <w:pPr>
+            <w:pStyle w:val="TOC1"/>
+            <w:tabs>
+              <w:tab w:val="right" w:leader="dot" w:pos="9015"/>
+            </w:tabs>
+            <w:bidi w:val="0"/>
+            <w:rPr>
+              <w:rStyle w:val="Hyperlink"/>
+            </w:rPr>
+          </w:pPr>
+          <w:hyperlink w:anchor="_Toc386367225">
+            <w:r>
+              <w:rPr>
+                <w:rStyle w:val="Hyperlink"/>
+              </w:rPr>
+              <w:t>Creación de Base de Datos</w:t>
+            </w:r>
+            <w:r>
+              <w:tab/>
+            </w:r>
+            <w:r>
+              <w:fldChar w:fldCharType="begin"/>
+            </w:r>
+            <w:r>
+              <w:instrText xml:space="preserve">PAGEREF _Toc386367225 \h</w:instrText>
+            </w:r>
+            <w:r>
+              <w:fldChar w:fldCharType="separate"/>
+            </w:r>
+            <w:r>
+              <w:rPr>
+                <w:rStyle w:val="Hyperlink"/>
+              </w:rPr>
+              <w:t>3</w:t>
             </w:r>
             <w:r>
               <w:fldChar w:fldCharType="end"/>
@@ -238,12 +284,12 @@
       <w:pPr>
         <w:pStyle w:val="Heading1"/>
       </w:pPr>
-      <w:bookmarkStart w:name="_Toc1341115321" w:id="2067577795"/>
+      <w:bookmarkStart w:name="_Toc1049949529" w:id="1438929297"/>
       <w:r>
         <w:rPr/>
         <w:t>Diagrama de flujo</w:t>
       </w:r>
-      <w:bookmarkEnd w:id="2067577795"/>
+      <w:bookmarkEnd w:id="1438929297"/>
     </w:p>
     <w:p>
       <w:pPr>
@@ -295,7 +341,178 @@
     </w:p>
     <w:p>
       <w:pPr>
-        <w:pStyle w:val="Normal"/>
+        <w:pStyle w:val="Heading1"/>
+      </w:pPr>
+      <w:bookmarkStart w:name="_Toc386367225" w:id="436270514"/>
+      <w:r>
+        <w:rPr/>
+        <w:t>Creación de Base de Datos</w:t>
+      </w:r>
+      <w:bookmarkEnd w:id="436270514"/>
+    </w:p>
+    <w:p>
+      <w:pPr>
+        <w:pStyle w:val="Normal"/>
+        <w:jc w:val="center"/>
+      </w:pPr>
+      <w:r>
+        <w:drawing>
+          <wp:inline wp14:editId="3C60B089" wp14:anchorId="4E076E79">
+            <wp:extent cx="4902804" cy="7985325"/>
+            <wp:effectExtent l="0" t="0" r="0" b="0"/>
+            <wp:docPr id="869062658" name="drawing"/>
+            <wp:cNvGraphicFramePr>
+              <a:graphicFrameLocks noChangeAspect="1"/>
+            </wp:cNvGraphicFramePr>
+            <a:graphic>
+              <a:graphicData xmlns:a="http://schemas.openxmlformats.org/drawingml/2006/main" uri="http://schemas.openxmlformats.org/drawingml/2006/picture">
+                <pic:pic xmlns:pic="http://schemas.openxmlformats.org/drawingml/2006/picture">
+                  <pic:nvPicPr>
+                    <pic:cNvPr id="869062658" name=""/>
+                    <pic:cNvPicPr/>
+                  </pic:nvPicPr>
+                  <pic:blipFill>
+                    <a:blip xmlns:r="http://schemas.openxmlformats.org/officeDocument/2006/relationships" r:embed="rId1061643259">
+                      <a:extLst>
+                        <a:ext uri="{28A0092B-C50C-407E-A947-70E740481C1C}">
+                          <a14:useLocalDpi xmlns:a14="http://schemas.microsoft.com/office/drawing/2010/main"/>
+                        </a:ext>
+                      </a:extLst>
+                    </a:blip>
+                    <a:stretch>
+                      <a:fillRect/>
+                    </a:stretch>
+                  </pic:blipFill>
+                  <pic:spPr>
+                    <a:xfrm rot="0">
+                      <a:off x="0" y="0"/>
+                      <a:ext cx="4902804" cy="7985325"/>
+                    </a:xfrm>
+                    <a:prstGeom prst="rect">
+                      <a:avLst/>
+                    </a:prstGeom>
+                  </pic:spPr>
+                </pic:pic>
+              </a:graphicData>
+            </a:graphic>
+          </wp:inline>
+        </w:drawing>
+      </w:r>
+    </w:p>
+    <w:p>
+      <w:pPr>
+        <w:pStyle w:val="Normal"/>
+        <w:jc w:val="center"/>
+      </w:pPr>
+    </w:p>
+    <w:p>
+      <w:pPr>
+        <w:pStyle w:val="Normal"/>
+        <w:jc w:val="center"/>
+      </w:pPr>
+      <w:r>
+        <w:drawing>
+          <wp:inline wp14:editId="1D4B7C62" wp14:anchorId="530910BB">
+            <wp:extent cx="4533875" cy="8488657"/>
+            <wp:effectExtent l="0" t="0" r="0" b="0"/>
+            <wp:docPr id="672372202" name="drawing"/>
+            <wp:cNvGraphicFramePr>
+              <a:graphicFrameLocks noChangeAspect="1"/>
+            </wp:cNvGraphicFramePr>
+            <a:graphic>
+              <a:graphicData xmlns:a="http://schemas.openxmlformats.org/drawingml/2006/main" uri="http://schemas.openxmlformats.org/drawingml/2006/picture">
+                <pic:pic xmlns:pic="http://schemas.openxmlformats.org/drawingml/2006/picture">
+                  <pic:nvPicPr>
+                    <pic:cNvPr id="672372202" name=""/>
+                    <pic:cNvPicPr/>
+                  </pic:nvPicPr>
+                  <pic:blipFill>
+                    <a:blip xmlns:r="http://schemas.openxmlformats.org/officeDocument/2006/relationships" r:embed="rId1605565607">
+                      <a:extLst>
+                        <a:ext uri="{28A0092B-C50C-407E-A947-70E740481C1C}">
+                          <a14:useLocalDpi xmlns:a14="http://schemas.microsoft.com/office/drawing/2010/main"/>
+                        </a:ext>
+                      </a:extLst>
+                    </a:blip>
+                    <a:stretch>
+                      <a:fillRect/>
+                    </a:stretch>
+                  </pic:blipFill>
+                  <pic:spPr>
+                    <a:xfrm rot="0">
+                      <a:off x="0" y="0"/>
+                      <a:ext cx="4533875" cy="8488657"/>
+                    </a:xfrm>
+                    <a:prstGeom prst="rect">
+                      <a:avLst/>
+                    </a:prstGeom>
+                  </pic:spPr>
+                </pic:pic>
+              </a:graphicData>
+            </a:graphic>
+          </wp:inline>
+        </w:drawing>
+      </w:r>
+    </w:p>
+    <w:p>
+      <w:pPr>
+        <w:pStyle w:val="Normal"/>
+        <w:jc w:val="center"/>
+      </w:pPr>
+      <w:r>
+        <w:drawing>
+          <wp:inline wp14:editId="10C71CD3" wp14:anchorId="74DD5E94">
+            <wp:extent cx="5311486" cy="6210512"/>
+            <wp:effectExtent l="0" t="0" r="0" b="0"/>
+            <wp:docPr id="1652779162" name="drawing"/>
+            <wp:cNvGraphicFramePr>
+              <a:graphicFrameLocks noChangeAspect="1"/>
+            </wp:cNvGraphicFramePr>
+            <a:graphic>
+              <a:graphicData xmlns:a="http://schemas.openxmlformats.org/drawingml/2006/main" uri="http://schemas.openxmlformats.org/drawingml/2006/picture">
+                <pic:pic xmlns:pic="http://schemas.openxmlformats.org/drawingml/2006/picture">
+                  <pic:nvPicPr>
+                    <pic:cNvPr id="1652779162" name=""/>
+                    <pic:cNvPicPr/>
+                  </pic:nvPicPr>
+                  <pic:blipFill>
+                    <a:blip xmlns:r="http://schemas.openxmlformats.org/officeDocument/2006/relationships" r:embed="rId1116982738">
+                      <a:extLst>
+                        <a:ext uri="{28A0092B-C50C-407E-A947-70E740481C1C}">
+                          <a14:useLocalDpi xmlns:a14="http://schemas.microsoft.com/office/drawing/2010/main"/>
+                        </a:ext>
+                      </a:extLst>
+                    </a:blip>
+                    <a:stretch>
+                      <a:fillRect/>
+                    </a:stretch>
+                  </pic:blipFill>
+                  <pic:spPr>
+                    <a:xfrm rot="0">
+                      <a:off x="0" y="0"/>
+                      <a:ext cx="5311486" cy="6210512"/>
+                    </a:xfrm>
+                    <a:prstGeom prst="rect">
+                      <a:avLst/>
+                    </a:prstGeom>
+                  </pic:spPr>
+                </pic:pic>
+              </a:graphicData>
+            </a:graphic>
+          </wp:inline>
+        </w:drawing>
+      </w:r>
+    </w:p>
+    <w:p>
+      <w:pPr>
+        <w:pStyle w:val="Normal"/>
+        <w:jc w:val="left"/>
+      </w:pPr>
+    </w:p>
+    <w:p>
+      <w:pPr>
+        <w:pStyle w:val="Normal"/>
+        <w:jc w:val="left"/>
       </w:pPr>
     </w:p>
     <w:sectPr>

</xml_diff>